<commit_message>
Add new 1odt file
</commit_message>
<xml_diff>
--- a/Лабораторная работа 10.docx
+++ b/Лабораторная работа 10.docx
@@ -3620,6 +3620,73 @@
       <w:pPr>
         <w:pStyle w:val="ListParagraph"/>
         <w:numPr>
+          <w:ilvl w:val="0"/>
+          <w:numId w:val="0"/>
+        </w:numPr>
+        <w:tabs>
+          <w:tab w:val="clear" w:pos="720"/>
+          <w:tab w:val="left" w:pos="1300" w:leader="none"/>
+        </w:tabs>
+        <w:spacing w:lineRule="auto" w:line="360" w:before="0" w:after="0"/>
+        <w:ind w:left="1043" w:right="425" w:hanging="0"/>
+        <w:jc w:val="both"/>
+        <w:rPr>
+          <w:sz w:val="28"/>
+        </w:rPr>
+      </w:pPr>
+      <w:r>
+        <w:rPr/>
+        <w:drawing>
+          <wp:anchor behindDoc="0" distT="0" distB="0" distL="0" distR="0" simplePos="0" locked="0" layoutInCell="0" allowOverlap="1" relativeHeight="16">
+            <wp:simplePos x="0" y="0"/>
+            <wp:positionH relativeFrom="column">
+              <wp:align>center</wp:align>
+            </wp:positionH>
+            <wp:positionV relativeFrom="paragraph">
+              <wp:posOffset>635</wp:posOffset>
+            </wp:positionV>
+            <wp:extent cx="2933700" cy="617220"/>
+            <wp:effectExtent l="0" t="0" r="0" b="0"/>
+            <wp:wrapTopAndBottom/>
+            <wp:docPr id="15" name="Изображение13" descr=""/>
+            <wp:cNvGraphicFramePr>
+              <a:graphicFrameLocks xmlns:a="http://schemas.openxmlformats.org/drawingml/2006/main" noChangeAspect="1"/>
+            </wp:cNvGraphicFramePr>
+            <a:graphic xmlns:a="http://schemas.openxmlformats.org/drawingml/2006/main">
+              <a:graphicData uri="http://schemas.openxmlformats.org/drawingml/2006/picture">
+                <pic:pic xmlns:pic="http://schemas.openxmlformats.org/drawingml/2006/picture">
+                  <pic:nvPicPr>
+                    <pic:cNvPr id="15" name="Изображение13" descr=""/>
+                    <pic:cNvPicPr>
+                      <a:picLocks noChangeAspect="1" noChangeArrowheads="1"/>
+                    </pic:cNvPicPr>
+                  </pic:nvPicPr>
+                  <pic:blipFill>
+                    <a:blip r:embed="rId16"/>
+                    <a:stretch>
+                      <a:fillRect/>
+                    </a:stretch>
+                  </pic:blipFill>
+                  <pic:spPr bwMode="auto">
+                    <a:xfrm>
+                      <a:off x="0" y="0"/>
+                      <a:ext cx="2933700" cy="617220"/>
+                    </a:xfrm>
+                    <a:prstGeom prst="rect">
+                      <a:avLst/>
+                    </a:prstGeom>
+                  </pic:spPr>
+                </pic:pic>
+              </a:graphicData>
+            </a:graphic>
+          </wp:anchor>
+        </w:drawing>
+      </w:r>
+    </w:p>
+    <w:p>
+      <w:pPr>
+        <w:pStyle w:val="ListParagraph"/>
+        <w:numPr>
           <w:ilvl w:val="1"/>
           <w:numId w:val="2"/>
         </w:numPr>
@@ -3744,6 +3811,99 @@
       <w:pPr>
         <w:pStyle w:val="ListParagraph"/>
         <w:numPr>
+          <w:ilvl w:val="0"/>
+          <w:numId w:val="0"/>
+        </w:numPr>
+        <w:tabs>
+          <w:tab w:val="clear" w:pos="720"/>
+          <w:tab w:val="left" w:pos="2241" w:leader="none"/>
+        </w:tabs>
+        <w:spacing w:lineRule="auto" w:line="348" w:before="150" w:after="0"/>
+        <w:ind w:left="1818" w:right="425" w:hanging="0"/>
+        <w:jc w:val="both"/>
+        <w:rPr>
+          <w:sz w:val="28"/>
+        </w:rPr>
+      </w:pPr>
+      <w:r>
+        <w:drawing>
+          <wp:anchor behindDoc="0" distT="0" distB="0" distL="0" distR="0" simplePos="0" locked="0" layoutInCell="0" allowOverlap="1" relativeHeight="17">
+            <wp:simplePos x="0" y="0"/>
+            <wp:positionH relativeFrom="column">
+              <wp:align>center</wp:align>
+            </wp:positionH>
+            <wp:positionV relativeFrom="paragraph">
+              <wp:posOffset>635</wp:posOffset>
+            </wp:positionV>
+            <wp:extent cx="4549140" cy="2994660"/>
+            <wp:effectExtent l="0" t="0" r="0" b="0"/>
+            <wp:wrapSquare wrapText="largest"/>
+            <wp:docPr id="16" name="Изображение14" descr=""/>
+            <wp:cNvGraphicFramePr>
+              <a:graphicFrameLocks xmlns:a="http://schemas.openxmlformats.org/drawingml/2006/main" noChangeAspect="1"/>
+            </wp:cNvGraphicFramePr>
+            <a:graphic xmlns:a="http://schemas.openxmlformats.org/drawingml/2006/main">
+              <a:graphicData uri="http://schemas.openxmlformats.org/drawingml/2006/picture">
+                <pic:pic xmlns:pic="http://schemas.openxmlformats.org/drawingml/2006/picture">
+                  <pic:nvPicPr>
+                    <pic:cNvPr id="16" name="Изображение14" descr=""/>
+                    <pic:cNvPicPr>
+                      <a:picLocks noChangeAspect="1" noChangeArrowheads="1"/>
+                    </pic:cNvPicPr>
+                  </pic:nvPicPr>
+                  <pic:blipFill>
+                    <a:blip r:embed="rId17"/>
+                    <a:stretch>
+                      <a:fillRect/>
+                    </a:stretch>
+                  </pic:blipFill>
+                  <pic:spPr bwMode="auto">
+                    <a:xfrm>
+                      <a:off x="0" y="0"/>
+                      <a:ext cx="4549140" cy="2994660"/>
+                    </a:xfrm>
+                    <a:prstGeom prst="rect">
+                      <a:avLst/>
+                    </a:prstGeom>
+                  </pic:spPr>
+                </pic:pic>
+              </a:graphicData>
+            </a:graphic>
+          </wp:anchor>
+        </w:drawing>
+      </w:r>
+      <w:r>
+        <w:rPr>
+          <w:sz w:val="28"/>
+        </w:rPr>
+        <w:t xml:space="preserve">Было </w:t>
+      </w:r>
+      <w:r>
+        <w:rPr>
+          <w:sz w:val="28"/>
+          <w:lang w:val="en-US"/>
+        </w:rPr>
+        <w:t xml:space="preserve">a – </w:t>
+      </w:r>
+      <w:r>
+        <w:rPr>
+          <w:sz w:val="28"/>
+          <w:lang w:val="ru-RU"/>
+        </w:rPr>
+        <w:t xml:space="preserve">стало </w:t>
+      </w:r>
+      <w:r>
+        <w:rPr>
+          <w:sz w:val="28"/>
+          <w:lang w:val="en-US"/>
+        </w:rPr>
+        <w:t>eax;</w:t>
+      </w:r>
+    </w:p>
+    <w:p>
+      <w:pPr>
+        <w:pStyle w:val="ListParagraph"/>
+        <w:numPr>
           <w:ilvl w:val="2"/>
           <w:numId w:val="2"/>
         </w:numPr>
@@ -3815,6 +3975,73 @@
           <w:sz w:val="28"/>
         </w:rPr>
         <w:t>команды;</w:t>
+      </w:r>
+    </w:p>
+    <w:p>
+      <w:pPr>
+        <w:pStyle w:val="ListParagraph"/>
+        <w:numPr>
+          <w:ilvl w:val="0"/>
+          <w:numId w:val="0"/>
+        </w:numPr>
+        <w:tabs>
+          <w:tab w:val="clear" w:pos="720"/>
+          <w:tab w:val="left" w:pos="2241" w:leader="none"/>
+        </w:tabs>
+        <w:spacing w:lineRule="auto" w:line="348" w:before="16" w:after="0"/>
+        <w:ind w:left="1818" w:right="423" w:hanging="0"/>
+        <w:jc w:val="both"/>
+        <w:rPr>
+          <w:sz w:val="28"/>
+        </w:rPr>
+      </w:pPr>
+      <w:r>
+        <w:rPr/>
+        <w:drawing>
+          <wp:anchor behindDoc="0" distT="0" distB="0" distL="0" distR="0" simplePos="0" locked="0" layoutInCell="0" allowOverlap="1" relativeHeight="18">
+            <wp:simplePos x="0" y="0"/>
+            <wp:positionH relativeFrom="column">
+              <wp:align>center</wp:align>
+            </wp:positionH>
+            <wp:positionV relativeFrom="paragraph">
+              <wp:posOffset>635</wp:posOffset>
+            </wp:positionV>
+            <wp:extent cx="5133975" cy="2306955"/>
+            <wp:effectExtent l="0" t="0" r="0" b="0"/>
+            <wp:wrapSquare wrapText="largest"/>
+            <wp:docPr id="17" name="Изображение15" descr=""/>
+            <wp:cNvGraphicFramePr>
+              <a:graphicFrameLocks xmlns:a="http://schemas.openxmlformats.org/drawingml/2006/main" noChangeAspect="1"/>
+            </wp:cNvGraphicFramePr>
+            <a:graphic xmlns:a="http://schemas.openxmlformats.org/drawingml/2006/main">
+              <a:graphicData uri="http://schemas.openxmlformats.org/drawingml/2006/picture">
+                <pic:pic xmlns:pic="http://schemas.openxmlformats.org/drawingml/2006/picture">
+                  <pic:nvPicPr>
+                    <pic:cNvPr id="17" name="Изображение15" descr=""/>
+                    <pic:cNvPicPr>
+                      <a:picLocks noChangeAspect="1" noChangeArrowheads="1"/>
+                    </pic:cNvPicPr>
+                  </pic:nvPicPr>
+                  <pic:blipFill>
+                    <a:blip r:embed="rId18"/>
+                    <a:stretch>
+                      <a:fillRect/>
+                    </a:stretch>
+                  </pic:blipFill>
+                  <pic:spPr bwMode="auto">
+                    <a:xfrm>
+                      <a:off x="0" y="0"/>
+                      <a:ext cx="5133975" cy="2306955"/>
+                    </a:xfrm>
+                    <a:prstGeom prst="rect">
+                      <a:avLst/>
+                    </a:prstGeom>
+                  </pic:spPr>
+                </pic:pic>
+              </a:graphicData>
+            </a:graphic>
+          </wp:anchor>
+        </w:drawing>
       </w:r>
     </w:p>
     <w:p>
@@ -3976,6 +4203,73 @@
       <w:pPr>
         <w:pStyle w:val="ListParagraph"/>
         <w:numPr>
+          <w:ilvl w:val="0"/>
+          <w:numId w:val="0"/>
+        </w:numPr>
+        <w:tabs>
+          <w:tab w:val="clear" w:pos="720"/>
+          <w:tab w:val="left" w:pos="2241" w:leader="none"/>
+        </w:tabs>
+        <w:spacing w:lineRule="auto" w:line="350" w:before="15" w:after="0"/>
+        <w:ind w:left="1818" w:right="424" w:hanging="0"/>
+        <w:jc w:val="both"/>
+        <w:rPr>
+          <w:sz w:val="28"/>
+        </w:rPr>
+      </w:pPr>
+      <w:r>
+        <w:rPr/>
+        <w:drawing>
+          <wp:anchor behindDoc="0" distT="0" distB="0" distL="0" distR="0" simplePos="0" locked="0" layoutInCell="0" allowOverlap="1" relativeHeight="19">
+            <wp:simplePos x="0" y="0"/>
+            <wp:positionH relativeFrom="column">
+              <wp:align>center</wp:align>
+            </wp:positionH>
+            <wp:positionV relativeFrom="paragraph">
+              <wp:posOffset>635</wp:posOffset>
+            </wp:positionV>
+            <wp:extent cx="3756660" cy="1303020"/>
+            <wp:effectExtent l="0" t="0" r="0" b="0"/>
+            <wp:wrapSquare wrapText="largest"/>
+            <wp:docPr id="18" name="Изображение16" descr=""/>
+            <wp:cNvGraphicFramePr>
+              <a:graphicFrameLocks xmlns:a="http://schemas.openxmlformats.org/drawingml/2006/main" noChangeAspect="1"/>
+            </wp:cNvGraphicFramePr>
+            <a:graphic xmlns:a="http://schemas.openxmlformats.org/drawingml/2006/main">
+              <a:graphicData uri="http://schemas.openxmlformats.org/drawingml/2006/picture">
+                <pic:pic xmlns:pic="http://schemas.openxmlformats.org/drawingml/2006/picture">
+                  <pic:nvPicPr>
+                    <pic:cNvPr id="18" name="Изображение16" descr=""/>
+                    <pic:cNvPicPr>
+                      <a:picLocks noChangeAspect="1" noChangeArrowheads="1"/>
+                    </pic:cNvPicPr>
+                  </pic:nvPicPr>
+                  <pic:blipFill>
+                    <a:blip r:embed="rId19"/>
+                    <a:stretch>
+                      <a:fillRect/>
+                    </a:stretch>
+                  </pic:blipFill>
+                  <pic:spPr bwMode="auto">
+                    <a:xfrm>
+                      <a:off x="0" y="0"/>
+                      <a:ext cx="3756660" cy="1303020"/>
+                    </a:xfrm>
+                    <a:prstGeom prst="rect">
+                      <a:avLst/>
+                    </a:prstGeom>
+                  </pic:spPr>
+                </pic:pic>
+              </a:graphicData>
+            </a:graphic>
+          </wp:anchor>
+        </w:drawing>
+      </w:r>
+    </w:p>
+    <w:p>
+      <w:pPr>
+        <w:pStyle w:val="ListParagraph"/>
+        <w:numPr>
           <w:ilvl w:val="2"/>
           <w:numId w:val="2"/>
         </w:numPr>
@@ -4021,6 +4315,73 @@
           <w:sz w:val="28"/>
         </w:rPr>
         <w:t>файла;</w:t>
+      </w:r>
+    </w:p>
+    <w:p>
+      <w:pPr>
+        <w:pStyle w:val="ListParagraph"/>
+        <w:numPr>
+          <w:ilvl w:val="0"/>
+          <w:numId w:val="0"/>
+        </w:numPr>
+        <w:tabs>
+          <w:tab w:val="clear" w:pos="720"/>
+          <w:tab w:val="left" w:pos="2241" w:leader="none"/>
+        </w:tabs>
+        <w:spacing w:lineRule="auto" w:line="240" w:before="9" w:after="0"/>
+        <w:ind w:left="2240" w:right="0" w:hanging="0"/>
+        <w:jc w:val="both"/>
+        <w:rPr>
+          <w:sz w:val="28"/>
+        </w:rPr>
+      </w:pPr>
+      <w:r>
+        <w:rPr/>
+        <w:drawing>
+          <wp:anchor behindDoc="0" distT="0" distB="0" distL="0" distR="0" simplePos="0" locked="0" layoutInCell="0" allowOverlap="1" relativeHeight="20">
+            <wp:simplePos x="0" y="0"/>
+            <wp:positionH relativeFrom="column">
+              <wp:align>center</wp:align>
+            </wp:positionH>
+            <wp:positionV relativeFrom="paragraph">
+              <wp:posOffset>635</wp:posOffset>
+            </wp:positionV>
+            <wp:extent cx="4130040" cy="1424940"/>
+            <wp:effectExtent l="0" t="0" r="0" b="0"/>
+            <wp:wrapSquare wrapText="largest"/>
+            <wp:docPr id="19" name="Изображение17" descr=""/>
+            <wp:cNvGraphicFramePr>
+              <a:graphicFrameLocks xmlns:a="http://schemas.openxmlformats.org/drawingml/2006/main" noChangeAspect="1"/>
+            </wp:cNvGraphicFramePr>
+            <a:graphic xmlns:a="http://schemas.openxmlformats.org/drawingml/2006/main">
+              <a:graphicData uri="http://schemas.openxmlformats.org/drawingml/2006/picture">
+                <pic:pic xmlns:pic="http://schemas.openxmlformats.org/drawingml/2006/picture">
+                  <pic:nvPicPr>
+                    <pic:cNvPr id="19" name="Изображение17" descr=""/>
+                    <pic:cNvPicPr>
+                      <a:picLocks noChangeAspect="1" noChangeArrowheads="1"/>
+                    </pic:cNvPicPr>
+                  </pic:nvPicPr>
+                  <pic:blipFill>
+                    <a:blip r:embed="rId20"/>
+                    <a:stretch>
+                      <a:fillRect/>
+                    </a:stretch>
+                  </pic:blipFill>
+                  <pic:spPr bwMode="auto">
+                    <a:xfrm>
+                      <a:off x="0" y="0"/>
+                      <a:ext cx="4130040" cy="1424940"/>
+                    </a:xfrm>
+                    <a:prstGeom prst="rect">
+                      <a:avLst/>
+                    </a:prstGeom>
+                  </pic:spPr>
+                </pic:pic>
+              </a:graphicData>
+            </a:graphic>
+          </wp:anchor>
+        </w:drawing>
       </w:r>
     </w:p>
     <w:p>
@@ -4258,15 +4619,73 @@
     </w:p>
     <w:p>
       <w:pPr>
-        <w:sectPr>
-          <w:type w:val="nextPage"/>
-          <w:pgSz w:w="11906" w:h="16838"/>
-          <w:pgMar w:left="1160" w:right="420" w:gutter="0" w:header="0" w:top="760" w:footer="0" w:bottom="280"/>
-          <w:pgNumType w:fmt="decimal"/>
-          <w:formProt w:val="false"/>
-          <w:textDirection w:val="lrTb"/>
-          <w:docGrid w:type="default" w:linePitch="100" w:charSpace="4096"/>
-        </w:sectPr>
+        <w:pStyle w:val="ListParagraph"/>
+        <w:numPr>
+          <w:ilvl w:val="0"/>
+          <w:numId w:val="0"/>
+        </w:numPr>
+        <w:tabs>
+          <w:tab w:val="clear" w:pos="720"/>
+          <w:tab w:val="left" w:pos="1294" w:leader="none"/>
+        </w:tabs>
+        <w:spacing w:lineRule="auto" w:line="360" w:before="159" w:after="0"/>
+        <w:ind w:left="1043" w:right="425" w:hanging="0"/>
+        <w:jc w:val="both"/>
+        <w:rPr>
+          <w:sz w:val="28"/>
+        </w:rPr>
+      </w:pPr>
+      <w:r>
+        <w:rPr/>
+        <w:drawing>
+          <wp:anchor behindDoc="0" distT="0" distB="0" distL="0" distR="0" simplePos="0" locked="0" layoutInCell="0" allowOverlap="1" relativeHeight="21">
+            <wp:simplePos x="0" y="0"/>
+            <wp:positionH relativeFrom="column">
+              <wp:align>center</wp:align>
+            </wp:positionH>
+            <wp:positionV relativeFrom="paragraph">
+              <wp:posOffset>635</wp:posOffset>
+            </wp:positionV>
+            <wp:extent cx="5296535" cy="2301240"/>
+            <wp:effectExtent l="0" t="0" r="0" b="0"/>
+            <wp:wrapSquare wrapText="largest"/>
+            <wp:docPr id="20" name="Изображение18" descr=""/>
+            <wp:cNvGraphicFramePr>
+              <a:graphicFrameLocks xmlns:a="http://schemas.openxmlformats.org/drawingml/2006/main" noChangeAspect="1"/>
+            </wp:cNvGraphicFramePr>
+            <a:graphic xmlns:a="http://schemas.openxmlformats.org/drawingml/2006/main">
+              <a:graphicData uri="http://schemas.openxmlformats.org/drawingml/2006/picture">
+                <pic:pic xmlns:pic="http://schemas.openxmlformats.org/drawingml/2006/picture">
+                  <pic:nvPicPr>
+                    <pic:cNvPr id="20" name="Изображение18" descr=""/>
+                    <pic:cNvPicPr>
+                      <a:picLocks noChangeAspect="1" noChangeArrowheads="1"/>
+                    </pic:cNvPicPr>
+                  </pic:nvPicPr>
+                  <pic:blipFill>
+                    <a:blip r:embed="rId21"/>
+                    <a:stretch>
+                      <a:fillRect/>
+                    </a:stretch>
+                  </pic:blipFill>
+                  <pic:spPr bwMode="auto">
+                    <a:xfrm>
+                      <a:off x="0" y="0"/>
+                      <a:ext cx="5296535" cy="2301240"/>
+                    </a:xfrm>
+                    <a:prstGeom prst="rect">
+                      <a:avLst/>
+                    </a:prstGeom>
+                  </pic:spPr>
+                </pic:pic>
+              </a:graphicData>
+            </a:graphic>
+          </wp:anchor>
+        </w:drawing>
+      </w:r>
+    </w:p>
+    <w:p>
+      <w:pPr>
         <w:pStyle w:val="ListParagraph"/>
         <w:numPr>
           <w:ilvl w:val="1"/>
@@ -4287,149 +4706,6 @@
         <w:rPr>
           <w:sz w:val="28"/>
         </w:rPr>
-        <w:t>после</w:t>
-      </w:r>
-      <w:r>
-        <w:rPr>
-          <w:spacing w:val="1"/>
-          <w:sz w:val="28"/>
-        </w:rPr>
-        <w:t xml:space="preserve"> </w:t>
-      </w:r>
-      <w:r>
-        <w:rPr>
-          <w:sz w:val="28"/>
-        </w:rPr>
-        <w:t>того</w:t>
-      </w:r>
-      <w:r>
-        <w:rPr>
-          <w:spacing w:val="1"/>
-          <w:sz w:val="28"/>
-        </w:rPr>
-        <w:t xml:space="preserve"> </w:t>
-      </w:r>
-      <w:r>
-        <w:rPr>
-          <w:sz w:val="28"/>
-        </w:rPr>
-        <w:t>как</w:t>
-      </w:r>
-      <w:r>
-        <w:rPr>
-          <w:spacing w:val="1"/>
-          <w:sz w:val="28"/>
-        </w:rPr>
-        <w:t xml:space="preserve"> </w:t>
-      </w:r>
-      <w:r>
-        <w:rPr>
-          <w:sz w:val="28"/>
-        </w:rPr>
-        <w:t>ваши</w:t>
-      </w:r>
-      <w:r>
-        <w:rPr>
-          <w:spacing w:val="1"/>
-          <w:sz w:val="28"/>
-        </w:rPr>
-        <w:t xml:space="preserve"> </w:t>
-      </w:r>
-      <w:r>
-        <w:rPr>
-          <w:sz w:val="28"/>
-        </w:rPr>
-        <w:t>изменения</w:t>
-      </w:r>
-      <w:r>
-        <w:rPr>
-          <w:spacing w:val="1"/>
-          <w:sz w:val="28"/>
-        </w:rPr>
-        <w:t xml:space="preserve"> </w:t>
-      </w:r>
-      <w:r>
-        <w:rPr>
-          <w:sz w:val="28"/>
-        </w:rPr>
-        <w:t>будут</w:t>
-      </w:r>
-      <w:r>
-        <w:rPr>
-          <w:spacing w:val="1"/>
-          <w:sz w:val="28"/>
-        </w:rPr>
-        <w:t xml:space="preserve"> </w:t>
-      </w:r>
-      <w:r>
-        <w:rPr>
-          <w:sz w:val="28"/>
-        </w:rPr>
-        <w:t>просмотрены</w:t>
-      </w:r>
-      <w:r>
-        <w:rPr>
-          <w:spacing w:val="1"/>
-          <w:sz w:val="28"/>
-        </w:rPr>
-        <w:t xml:space="preserve"> </w:t>
-      </w:r>
-      <w:r>
-        <w:rPr>
-          <w:sz w:val="28"/>
-        </w:rPr>
-        <w:t>координатором</w:t>
-      </w:r>
-      <w:r>
-        <w:rPr>
-          <w:spacing w:val="-67"/>
-          <w:sz w:val="28"/>
-        </w:rPr>
-        <w:t xml:space="preserve"> </w:t>
-      </w:r>
-      <w:r>
-        <w:rPr>
-          <w:sz w:val="28"/>
-        </w:rPr>
-        <w:t>проекта</w:t>
-      </w:r>
-      <w:r>
-        <w:rPr>
-          <w:spacing w:val="1"/>
-          <w:sz w:val="28"/>
-        </w:rPr>
-        <w:t xml:space="preserve"> </w:t>
-      </w:r>
-      <w:r>
-        <w:rPr>
-          <w:sz w:val="28"/>
-        </w:rPr>
-        <w:t>(студентом</w:t>
-      </w:r>
-      <w:r>
-        <w:rPr>
-          <w:spacing w:val="1"/>
-          <w:sz w:val="28"/>
-        </w:rPr>
-        <w:t xml:space="preserve"> </w:t>
-      </w:r>
-      <w:r>
-        <w:rPr>
-          <w:sz w:val="28"/>
-        </w:rPr>
-        <w:t>№1),</w:t>
-      </w:r>
-      <w:r>
-        <w:rPr>
-          <w:spacing w:val="1"/>
-          <w:sz w:val="28"/>
-        </w:rPr>
-        <w:t xml:space="preserve"> </w:t>
-      </w:r>
-      <w:r>
-        <w:rPr>
-          <w:sz w:val="28"/>
-        </w:rPr>
         <w:t>выполняется</w:t>
       </w:r>
       <w:r>
@@ -4491,424 +4767,29 @@
         </w:rPr>
         <w:t xml:space="preserve"> </w:t>
       </w:r>
-      <w:r>
-        <w:rPr>
-          <w:b/>
-          <w:sz w:val="28"/>
-        </w:rPr>
-        <w:t>Внимание!!!</w:t>
-      </w:r>
-      <w:r>
-        <w:rPr>
-          <w:b/>
-          <w:spacing w:val="1"/>
-          <w:sz w:val="28"/>
-        </w:rPr>
-        <w:t xml:space="preserve"> </w:t>
-      </w:r>
-      <w:r>
-        <w:rPr>
-          <w:sz w:val="28"/>
-        </w:rPr>
-        <w:t>Перед</w:t>
-      </w:r>
-      <w:r>
-        <w:rPr>
-          <w:spacing w:val="1"/>
-          <w:sz w:val="28"/>
-        </w:rPr>
-        <w:t xml:space="preserve"> </w:t>
-      </w:r>
-      <w:r>
-        <w:rPr>
-          <w:sz w:val="28"/>
-        </w:rPr>
-        <w:t>тем,</w:t>
-      </w:r>
-      <w:r>
-        <w:rPr>
-          <w:spacing w:val="1"/>
-          <w:sz w:val="28"/>
-        </w:rPr>
-        <w:t xml:space="preserve"> </w:t>
-      </w:r>
-      <w:r>
-        <w:rPr>
-          <w:sz w:val="28"/>
-        </w:rPr>
-        <w:t>как</w:t>
-      </w:r>
-      <w:r>
-        <w:rPr>
-          <w:spacing w:val="1"/>
-          <w:sz w:val="28"/>
-        </w:rPr>
-        <w:t xml:space="preserve"> </w:t>
-      </w:r>
-      <w:r>
-        <w:rPr>
-          <w:sz w:val="28"/>
-        </w:rPr>
-        <w:t>выполнить</w:t>
-      </w:r>
-      <w:r>
-        <w:rPr>
-          <w:spacing w:val="1"/>
-          <w:sz w:val="28"/>
-        </w:rPr>
-        <w:t xml:space="preserve"> </w:t>
-      </w:r>
-      <w:r>
-        <w:rPr>
-          <w:sz w:val="28"/>
-        </w:rPr>
-        <w:t>слияние,</w:t>
-      </w:r>
-      <w:r>
-        <w:rPr>
-          <w:spacing w:val="1"/>
-          <w:sz w:val="28"/>
-        </w:rPr>
-        <w:t xml:space="preserve"> </w:t>
-      </w:r>
-      <w:r>
-        <w:rPr>
-          <w:sz w:val="28"/>
-        </w:rPr>
-        <w:t>необходимо</w:t>
-      </w:r>
-      <w:r>
-        <w:rPr>
-          <w:spacing w:val="1"/>
-          <w:sz w:val="28"/>
-        </w:rPr>
-        <w:t xml:space="preserve"> </w:t>
-      </w:r>
-      <w:r>
-        <w:rPr>
-          <w:sz w:val="28"/>
-        </w:rPr>
-        <w:t>скопировать с GitHub из ветки master в свой локальный репозитероий, в</w:t>
-      </w:r>
-      <w:r>
-        <w:rPr>
-          <w:spacing w:val="1"/>
-          <w:sz w:val="28"/>
-        </w:rPr>
-        <w:t xml:space="preserve"> </w:t>
-      </w:r>
-      <w:r>
-        <w:rPr>
-          <w:sz w:val="28"/>
-        </w:rPr>
-        <w:t>ветку</w:t>
-      </w:r>
-      <w:r>
-        <w:rPr>
-          <w:spacing w:val="49"/>
-          <w:sz w:val="28"/>
-        </w:rPr>
-        <w:t xml:space="preserve"> </w:t>
-      </w:r>
-      <w:r>
-        <w:rPr>
-          <w:sz w:val="28"/>
-        </w:rPr>
-        <w:t>master</w:t>
-      </w:r>
-      <w:r>
-        <w:rPr>
-          <w:spacing w:val="49"/>
-          <w:sz w:val="28"/>
-        </w:rPr>
-        <w:t xml:space="preserve"> </w:t>
-      </w:r>
-      <w:r>
-        <w:rPr>
-          <w:sz w:val="28"/>
-        </w:rPr>
-        <w:t>все</w:t>
-      </w:r>
-      <w:r>
-        <w:rPr>
-          <w:spacing w:val="47"/>
-          <w:sz w:val="28"/>
-        </w:rPr>
-        <w:t xml:space="preserve"> </w:t>
-      </w:r>
-      <w:r>
-        <w:rPr>
-          <w:sz w:val="28"/>
-        </w:rPr>
-        <w:t>произведенные</w:t>
-      </w:r>
-      <w:r>
-        <w:rPr>
-          <w:spacing w:val="49"/>
-          <w:sz w:val="28"/>
-        </w:rPr>
-        <w:t xml:space="preserve"> </w:t>
-      </w:r>
-      <w:r>
-        <w:rPr>
-          <w:sz w:val="28"/>
-        </w:rPr>
-        <w:t>изменения</w:t>
-      </w:r>
-      <w:r>
-        <w:rPr>
-          <w:spacing w:val="49"/>
-          <w:sz w:val="28"/>
-        </w:rPr>
-        <w:t xml:space="preserve"> </w:t>
-      </w:r>
-      <w:r>
-        <w:rPr>
-          <w:sz w:val="28"/>
-        </w:rPr>
-        <w:t>(если</w:t>
-      </w:r>
-      <w:r>
-        <w:rPr>
-          <w:spacing w:val="50"/>
-          <w:sz w:val="28"/>
-        </w:rPr>
-        <w:t xml:space="preserve"> </w:t>
-      </w:r>
-      <w:r>
-        <w:rPr>
-          <w:sz w:val="28"/>
-        </w:rPr>
-        <w:t>таковые</w:t>
-      </w:r>
-      <w:r>
-        <w:rPr>
-          <w:spacing w:val="46"/>
-          <w:sz w:val="28"/>
-        </w:rPr>
-        <w:t xml:space="preserve"> </w:t>
-      </w:r>
-      <w:r>
-        <w:rPr>
-          <w:sz w:val="28"/>
-        </w:rPr>
-        <w:t>есть).</w:t>
-      </w:r>
-      <w:r>
-        <w:rPr>
-          <w:spacing w:val="46"/>
-          <w:sz w:val="28"/>
-        </w:rPr>
-        <w:t xml:space="preserve"> </w:t>
-      </w:r>
-      <w:r>
-        <w:rPr>
-          <w:sz w:val="28"/>
-        </w:rPr>
-        <w:t>Затем,</w:t>
-      </w:r>
-    </w:p>
-    <w:p>
-      <w:pPr>
-        <w:pStyle w:val="Style13"/>
-        <w:spacing w:lineRule="auto" w:line="360" w:before="66" w:after="0"/>
+    </w:p>
+    <w:p>
+      <w:pPr>
+        <w:pStyle w:val="ListParagraph"/>
+        <w:numPr>
+          <w:ilvl w:val="0"/>
+          <w:numId w:val="0"/>
+        </w:numPr>
+        <w:tabs>
+          <w:tab w:val="clear" w:pos="720"/>
+          <w:tab w:val="left" w:pos="1280" w:leader="none"/>
+        </w:tabs>
+        <w:spacing w:lineRule="auto" w:line="360" w:before="0" w:after="0"/>
         <w:ind w:left="1043" w:right="424" w:hanging="0"/>
         <w:jc w:val="both"/>
-        <w:rPr/>
-      </w:pPr>
-      <w:r>
-        <w:rPr/>
-        <w:t>также</w:t>
-      </w:r>
-      <w:r>
-        <w:rPr>
-          <w:spacing w:val="1"/>
-        </w:rPr>
-        <w:t xml:space="preserve"> </w:t>
-      </w:r>
-      <w:r>
-        <w:rPr/>
-        <w:t>в</w:t>
-      </w:r>
-      <w:r>
-        <w:rPr>
-          <w:spacing w:val="1"/>
-        </w:rPr>
-        <w:t xml:space="preserve"> </w:t>
-      </w:r>
-      <w:r>
-        <w:rPr/>
-        <w:t>локальном</w:t>
-      </w:r>
-      <w:r>
-        <w:rPr>
-          <w:spacing w:val="1"/>
-        </w:rPr>
-        <w:t xml:space="preserve"> </w:t>
-      </w:r>
-      <w:r>
-        <w:rPr/>
-        <w:t>репозитории,</w:t>
-      </w:r>
-      <w:r>
-        <w:rPr>
-          <w:spacing w:val="1"/>
-        </w:rPr>
-        <w:t xml:space="preserve"> </w:t>
-      </w:r>
-      <w:r>
-        <w:rPr/>
-        <w:t>выполнить</w:t>
-      </w:r>
-      <w:r>
-        <w:rPr>
-          <w:spacing w:val="1"/>
-        </w:rPr>
-        <w:t xml:space="preserve"> </w:t>
-      </w:r>
-      <w:r>
-        <w:rPr/>
-        <w:t>слияние</w:t>
-      </w:r>
-      <w:r>
-        <w:rPr>
-          <w:spacing w:val="1"/>
-        </w:rPr>
-        <w:t xml:space="preserve"> </w:t>
-      </w:r>
-      <w:r>
-        <w:rPr/>
-        <w:t>своей</w:t>
-      </w:r>
-      <w:r>
-        <w:rPr>
-          <w:spacing w:val="70"/>
-        </w:rPr>
-        <w:t xml:space="preserve"> </w:t>
-      </w:r>
-      <w:r>
-        <w:rPr/>
-        <w:t>ветки</w:t>
-      </w:r>
-      <w:r>
-        <w:rPr>
-          <w:spacing w:val="70"/>
-        </w:rPr>
-        <w:t xml:space="preserve"> </w:t>
-      </w:r>
-      <w:r>
-        <w:rPr/>
-        <w:t>с</w:t>
-      </w:r>
-      <w:r>
-        <w:rPr>
-          <w:spacing w:val="1"/>
-        </w:rPr>
-        <w:t xml:space="preserve"> </w:t>
-      </w:r>
-      <w:r>
-        <w:rPr/>
-        <w:t>веткой</w:t>
-      </w:r>
-      <w:r>
-        <w:rPr>
-          <w:spacing w:val="1"/>
-        </w:rPr>
-        <w:t xml:space="preserve"> </w:t>
-      </w:r>
-      <w:r>
-        <w:rPr/>
-        <w:t>master.</w:t>
-      </w:r>
-      <w:r>
-        <w:rPr>
-          <w:spacing w:val="1"/>
-        </w:rPr>
-        <w:t xml:space="preserve"> </w:t>
-      </w:r>
-      <w:r>
-        <w:rPr/>
-        <w:t>Только</w:t>
-      </w:r>
-      <w:r>
-        <w:rPr>
-          <w:spacing w:val="1"/>
-        </w:rPr>
-        <w:t xml:space="preserve"> </w:t>
-      </w:r>
-      <w:r>
-        <w:rPr/>
-        <w:t>после</w:t>
-      </w:r>
-      <w:r>
-        <w:rPr>
-          <w:spacing w:val="1"/>
-        </w:rPr>
-        <w:t xml:space="preserve"> </w:t>
-      </w:r>
-      <w:r>
-        <w:rPr/>
-        <w:t>этого</w:t>
-      </w:r>
-      <w:r>
-        <w:rPr>
-          <w:spacing w:val="1"/>
-        </w:rPr>
-        <w:t xml:space="preserve"> </w:t>
-      </w:r>
-      <w:r>
-        <w:rPr/>
-        <w:t>отправить</w:t>
-      </w:r>
-      <w:r>
-        <w:rPr>
-          <w:spacing w:val="1"/>
-        </w:rPr>
-        <w:t xml:space="preserve"> </w:t>
-      </w:r>
-      <w:r>
-        <w:rPr/>
-        <w:t>изменения</w:t>
-      </w:r>
-      <w:r>
-        <w:rPr>
-          <w:spacing w:val="1"/>
-        </w:rPr>
-        <w:t xml:space="preserve"> </w:t>
-      </w:r>
-      <w:r>
-        <w:rPr/>
-        <w:t>в</w:t>
-      </w:r>
-      <w:r>
-        <w:rPr>
-          <w:spacing w:val="1"/>
-        </w:rPr>
-        <w:t xml:space="preserve"> </w:t>
-      </w:r>
-      <w:r>
-        <w:rPr/>
-        <w:t>GitHub</w:t>
-      </w:r>
-      <w:r>
-        <w:rPr>
-          <w:spacing w:val="70"/>
-        </w:rPr>
-        <w:t xml:space="preserve"> </w:t>
-      </w:r>
-      <w:r>
-        <w:rPr/>
-        <w:t>на</w:t>
-      </w:r>
-      <w:r>
-        <w:rPr>
-          <w:spacing w:val="1"/>
-        </w:rPr>
-        <w:t xml:space="preserve"> </w:t>
-      </w:r>
-      <w:r>
-        <w:rPr/>
-        <w:t>ветку master.</w:t>
+        <w:rPr>
+          <w:lang w:val="en-US"/>
+        </w:rPr>
+      </w:pPr>
+      <w:r>
+        <w:rPr>
+          <w:lang w:val="en-US"/>
+        </w:rPr>
       </w:r>
     </w:p>
     <w:p>

</xml_diff>